<commit_message>
Move some sections around a bit...
</commit_message>
<xml_diff>
--- a/docs/metrics-analysis.docx
+++ b/docs/metrics-analysis.docx
@@ -8450,6 +8450,94 @@
         <w:t xml:space="preserve">Average sponsored awards for FY20-24. Included are all sponsor types: federal, industry, state agencies, associations/nonprofits and the NU Foundation, for purpose codes research, teaching and public service divided by total state appropriated budget.</w:t>
       </w:r>
     </w:p>
+    <w:tbl>
+      <w:tblPr>
+        <w:tblStyle w:val="Table"/>
+        <w:tblLook w:firstRow="0" w:lastRow="0" w:firstColumn="0" w:lastColumn="0" w:noHBand="0" w:noVBand="0" w:val="0000"/>
+        <w:tblBorders>
+          <w:left w:val="single" w:sz="24" w:space="0" w:color="909090"/>
+        </w:tblBorders>
+        <w:tblCellMar>
+          <w:left w:w="0" w:type="dxa"/>
+          <w:right w:w="0" w:type="dxa"/>
+        </w:tblCellMar>
+        <w:tblInd w:w="164" w:type="dxa"/>
+      </w:tblPr>
+      <w:tr>
+        <w:trPr>
+          <w:cantSplit/>
+        </w:trPr>
+        <w:tc>
+          <w:tcPr>
+            <w:tcMar>
+              <w:left w:w="144" w:type="dxa"/>
+            </w:tcMar>
+          </w:tcPr>
+          <w:p>
+            <w:pPr>
+              <w:pStyle w:val="BodyText"/>
+            </w:pPr>
+            <w:pPr>
+              <w:spacing w:before="16" w:after="64"/>
+            </w:pPr>
+            <w:r>
+              <w:rPr>
+                <w:b/>
+                <w:bCs/>
+              </w:rPr>
+              <w:t xml:space="preserve">Problems with total_sponsored_awards_inc_nuf_rsch_pub_serv_teach_avg_awards_budget</w:t>
+            </w:r>
+          </w:p>
+          <w:p>
+            <w:pPr>
+              <w:pStyle w:val="BodyText"/>
+            </w:pPr>
+            <w:pPr>
+              <w:spacing w:before="16" w:after="16"/>
+            </w:pPr>
+            <w:r>
+              <w:t xml:space="preserve">It’s unclear why the</w:t>
+            </w:r>
+            <w:r>
+              <w:t xml:space="preserve"> </w:t>
+            </w:r>
+            <w:r>
+              <w:rPr>
+                <w:rStyle w:val="VerbatimChar"/>
+              </w:rPr>
+              <w:t xml:space="preserve">total_sponsored_awards_inc_nuf_rsch_pub_serv_teach_avg_awards_budget</w:t>
+            </w:r>
+            <w:r>
+              <w:t xml:space="preserve"> </w:t>
+            </w:r>
+            <w:r>
+              <w:t xml:space="preserve">indicator was divided by total state appropriated budget, but the numbers for Statistics grants are all over the place.</w:t>
+            </w:r>
+            <w:r>
+              <w:t xml:space="preserve"> </w:t>
+            </w:r>
+            <w:r>
+              <w:t xml:space="preserve">For instance, if we multiply the 0.362 value for statistics (before it is converted to a z-score) by the state permanent budget from 2025-26, we get 4.8118524</w:t>
+            </w:r>
+            <w:r>
+              <w:t xml:space="preserve">^{5}.</w:t>
+            </w:r>
+            <w:r>
+              <w:t xml:space="preserve"> </w:t>
+            </w:r>
+            <w:r>
+              <w:t xml:space="preserve">One PI in the department brought in 1.2 million dollars in grant money during the 2020-2024 period.</w:t>
+            </w:r>
+            <w:r>
+              <w:t xml:space="preserve"> </w:t>
+            </w:r>
+            <w:r>
+              <w:t xml:space="preserve">Thus, we have had a difficult time validating these numbers in any way.</w:t>
+            </w:r>
+          </w:p>
+        </w:tc>
+      </w:tr>
+    </w:tbl>
     <w:p>
       <w:pPr>
         <w:pStyle w:val="BodyText"/>

</xml_diff>

<commit_message>
Last update? Adding a bit on Big 10 membership.
</commit_message>
<xml_diff>
--- a/docs/metrics-analysis.docx
+++ b/docs/metrics-analysis.docx
@@ -1616,12 +1616,22 @@
                     <w:t xml:space="preserve">Table 1: Top and Bottom 15 departments by ratio of total instructor FTE to appointment apportionment FTE. Only departments with nonzero total instructor FTE are included.</w:t>
                   </w:r>
                 </w:p>
+                <w:p>
+                  <w:pPr>
+                    <w:pStyle w:val="Compact"/>
+                    <w:jc w:val="center"/>
+                  </w:pPr>
+                  <w:r>
+                    <w:t xml:space="preserve">Top and Bottom 15 departments by ratio of total instructor FTE to appointment apportionment FTE. Only departments with nonzero total instructor FTE are included.</w:t>
+                  </w:r>
+                </w:p>
                 <w:tbl>
                   <w:tblPr>
                     <w:tblStyle w:val="Table"/>
                     <w:tblW w:type="pct" w:w="5000"/>
                     <w:tblLayout w:type="fixed"/>
                     <w:tblLook w:firstRow="1" w:lastRow="0" w:firstColumn="0" w:lastColumn="0" w:noHBand="0" w:noVBand="0" w:val="0020"/>
+                    <w:tblCaption w:val="Top and Bottom 15 departments by ratio of total instructor FTE to appointment apportionment FTE. Only departments with nonzero total instructor FTE are included."/>
                   </w:tblPr>
                   <w:tblGrid>
                     <w:gridCol w:w="573"/>
@@ -10330,7 +10340,11 @@
       </w:r>
     </w:p>
     <w:bookmarkEnd w:id="73"/>
-    <w:sectPr/>
+    <w:sectPr>
+      <w:footnotePr>
+        <w:numRestart w:val="eachSect"/>
+      </w:footnotePr>
+    </w:sectPr>
   </w:body>
 </w:document>
 </file>
@@ -10779,8 +10793,6 @@
     </w:pPr>
     <w:rPr>
       <w:rFonts w:asciiTheme="majorHAnsi" w:cstheme="majorBidi" w:eastAsiaTheme="majorEastAsia" w:hAnsiTheme="majorHAnsi"/>
-      <w:spacing w:val="-10"/>
-      <w:kern w:val="28"/>
       <w:sz w:val="56"/>
       <w:szCs w:val="56"/>
     </w:rPr>
@@ -10793,8 +10805,6 @@
     <w:rsid w:val="00A10FD9"/>
     <w:rPr>
       <w:rFonts w:asciiTheme="majorHAnsi" w:cstheme="majorBidi" w:eastAsiaTheme="majorEastAsia" w:hAnsiTheme="majorHAnsi"/>
-      <w:spacing w:val="-10"/>
-      <w:kern w:val="28"/>
       <w:sz w:val="56"/>
       <w:szCs w:val="56"/>
     </w:rPr>
@@ -10835,23 +10845,31 @@
   </w:style>
   <w:style w:customStyle="1" w:styleId="Author" w:type="paragraph">
     <w:name w:val="Author"/>
+    <w:basedOn w:val="Title"/>
     <w:next w:val="BodyText"/>
     <w:qFormat/>
     <w:pPr>
       <w:keepNext/>
       <w:keepLines/>
-      <w:jc w:val="center"/>
     </w:pPr>
+    <w:rPr>
+      <w:sz w:val="24"/>
+      <w:szCs w:val="24"/>
+    </w:rPr>
   </w:style>
   <w:style w:styleId="Date" w:type="paragraph">
     <w:name w:val="Date"/>
+    <w:basedOn w:val="Title"/>
     <w:next w:val="BodyText"/>
     <w:qFormat/>
     <w:pPr>
       <w:keepNext/>
       <w:keepLines/>
-      <w:jc w:val="center"/>
     </w:pPr>
+    <w:rPr>
+      <w:sz w:val="24"/>
+      <w:szCs w:val="24"/>
+    </w:rPr>
   </w:style>
   <w:style w:customStyle="1" w:styleId="AbstractTitle" w:type="paragraph">
     <w:name w:val="Abstract Title"/>

</xml_diff>

<commit_message>
Updates -- halfway through Planning
</commit_message>
<xml_diff>
--- a/docs/metrics-analysis.docx
+++ b/docs/metrics-analysis.docx
@@ -1879,12 +1879,22 @@
                     <w:t xml:space="preserve">Table 1: Top and Bottom 15 departments by ratio of total instructor FTE to appointment apportionment FTE. Only departments with nonzero total instructor FTE are included.</w:t>
                   </w:r>
                 </w:p>
+                <w:p>
+                  <w:pPr>
+                    <w:pStyle w:val="Compact"/>
+                    <w:jc w:val="center"/>
+                  </w:pPr>
+                  <w:r>
+                    <w:t xml:space="preserve">Top and Bottom 15 departments by ratio of total instructor FTE to appointment apportionment FTE. Only departments with nonzero total instructor FTE are included.</w:t>
+                  </w:r>
+                </w:p>
                 <w:tbl>
                   <w:tblPr>
                     <w:tblStyle w:val="Table"/>
                     <w:tblW w:type="pct" w:w="5000"/>
                     <w:tblLayout w:type="fixed"/>
                     <w:tblLook w:firstRow="1" w:lastRow="0" w:firstColumn="0" w:lastColumn="0" w:noHBand="0" w:noVBand="0" w:val="0020"/>
+                    <w:tblCaption w:val="Top and Bottom 15 departments by ratio of total instructor FTE to appointment apportionment FTE. Only departments with nonzero total instructor FTE are included."/>
                   </w:tblPr>
                   <w:tblGrid>
                     <w:gridCol w:w="573"/>
@@ -12622,7 +12632,11 @@
       </w:r>
     </w:p>
     <w:bookmarkEnd w:id="127"/>
-    <w:sectPr/>
+    <w:sectPr>
+      <w:footnotePr>
+        <w:numRestart w:val="eachSect"/>
+      </w:footnotePr>
+    </w:sectPr>
   </w:body>
 </w:document>
 </file>
@@ -13071,8 +13085,6 @@
     </w:pPr>
     <w:rPr>
       <w:rFonts w:asciiTheme="majorHAnsi" w:cstheme="majorBidi" w:eastAsiaTheme="majorEastAsia" w:hAnsiTheme="majorHAnsi"/>
-      <w:spacing w:val="-10"/>
-      <w:kern w:val="28"/>
       <w:sz w:val="56"/>
       <w:szCs w:val="56"/>
     </w:rPr>
@@ -13085,8 +13097,6 @@
     <w:rsid w:val="00A10FD9"/>
     <w:rPr>
       <w:rFonts w:asciiTheme="majorHAnsi" w:cstheme="majorBidi" w:eastAsiaTheme="majorEastAsia" w:hAnsiTheme="majorHAnsi"/>
-      <w:spacing w:val="-10"/>
-      <w:kern w:val="28"/>
       <w:sz w:val="56"/>
       <w:szCs w:val="56"/>
     </w:rPr>
@@ -13127,23 +13137,31 @@
   </w:style>
   <w:style w:customStyle="1" w:styleId="Author" w:type="paragraph">
     <w:name w:val="Author"/>
+    <w:basedOn w:val="Title"/>
     <w:next w:val="BodyText"/>
     <w:qFormat/>
     <w:pPr>
       <w:keepNext/>
       <w:keepLines/>
-      <w:jc w:val="center"/>
     </w:pPr>
+    <w:rPr>
+      <w:sz w:val="24"/>
+      <w:szCs w:val="24"/>
+    </w:rPr>
   </w:style>
   <w:style w:styleId="Date" w:type="paragraph">
     <w:name w:val="Date"/>
+    <w:basedOn w:val="Title"/>
     <w:next w:val="BodyText"/>
     <w:qFormat/>
     <w:pPr>
       <w:keepNext/>
       <w:keepLines/>
-      <w:jc w:val="center"/>
     </w:pPr>
+    <w:rPr>
+      <w:sz w:val="24"/>
+      <w:szCs w:val="24"/>
+    </w:rPr>
   </w:style>
   <w:style w:customStyle="1" w:styleId="AbstractTitle" w:type="paragraph">
     <w:name w:val="Abstract Title"/>

</xml_diff>